<commit_message>
- Feedback lại Review của Đạt
</commit_message>
<xml_diff>
--- a/Wip/Documents/java-s/DatTQ_ReviewDatabase.docx
+++ b/Wip/Documents/java-s/DatTQ_ReviewDatabase.docx
@@ -216,6 +216,33 @@
     </w:p>
     <w:p>
       <w:pPr>
+        <w:pStyle w:val="ListParagraph"/>
+        <w:numPr>
+          <w:ilvl w:val="0"/>
+          <w:numId w:val="6"/>
+        </w:numPr>
+        <w:pBdr>
+          <w:bottom w:val="double" w:sz="6" w:space="1" w:color="auto"/>
+        </w:pBdr>
+        <w:rPr>
+          <w:rFonts w:cs="Times New Roman"/>
+          <w:b/>
+          <w:color w:val="FF0000"/>
+        </w:rPr>
+      </w:pPr>
+      <w:r>
+        <w:rPr>
+          <w:rFonts w:cs="Times New Roman"/>
+          <w:b/>
+          <w:color w:val="FF0000"/>
+        </w:rPr>
+        <w:t>=&gt;  Thanks Đạt nhé. Cái này quan trọng!</w:t>
+      </w:r>
+      <w:bookmarkStart w:id="0" w:name="_GoBack"/>
+      <w:bookmarkEnd w:id="0"/>
+    </w:p>
+    <w:p>
+      <w:pPr>
         <w:rPr>
           <w:rFonts w:cs="Times New Roman"/>
           <w:color w:val="000000"/>
@@ -305,6 +332,28 @@
         <w:pStyle w:val="ListParagraph"/>
         <w:numPr>
           <w:ilvl w:val="0"/>
+          <w:numId w:val="1"/>
+        </w:numPr>
+        <w:rPr>
+          <w:rFonts w:cs="Times New Roman"/>
+          <w:b/>
+          <w:color w:val="0070C0"/>
+        </w:rPr>
+      </w:pPr>
+      <w:r>
+        <w:rPr>
+          <w:rFonts w:cs="Times New Roman"/>
+          <w:b/>
+          <w:color w:val="0070C0"/>
+        </w:rPr>
+        <w:t>Đồng ý với Đạt</w:t>
+      </w:r>
+    </w:p>
+    <w:p>
+      <w:pPr>
+        <w:pStyle w:val="ListParagraph"/>
+        <w:numPr>
+          <w:ilvl w:val="0"/>
           <w:numId w:val="4"/>
         </w:numPr>
         <w:rPr>
@@ -422,6 +471,7 @@
           <w:rFonts w:cs="Times New Roman"/>
           <w:color w:val="000000"/>
         </w:rPr>
+        <w:lastRenderedPageBreak/>
         <w:t>quan hệ giữa Government Office Region và county là quan hệ nhiều nhiều. không phải 1 nhiều. (refer 6.4.3) // Thêm 1 bảng giữa 2 thằng này.</w:t>
       </w:r>
       <w:r>
@@ -455,7 +505,6 @@
           <w:rFonts w:cs="Times New Roman"/>
           <w:color w:val="000000"/>
         </w:rPr>
-        <w:lastRenderedPageBreak/>
         <w:t>dựa vào 6.2.3, tab detail 4 thì:</w:t>
       </w:r>
     </w:p>
@@ -679,6 +728,29 @@
         <w:pStyle w:val="ListParagraph"/>
         <w:numPr>
           <w:ilvl w:val="0"/>
+          <w:numId w:val="1"/>
+        </w:numPr>
+        <w:rPr>
+          <w:rFonts w:cs="Times New Roman"/>
+          <w:b/>
+          <w:color w:val="FF0000"/>
+          <w:u w:val="single"/>
+        </w:rPr>
+      </w:pPr>
+      <w:r>
+        <w:rPr>
+          <w:rFonts w:cs="Times New Roman"/>
+          <w:b/>
+          <w:color w:val="FF0000"/>
+        </w:rPr>
+        <w:t>Vẫn để RefID lấy SIC code và Type of  Business. Tớ tập trung cái detail 2 quá mà quên mất cái này.</w:t>
+      </w:r>
+    </w:p>
+    <w:p>
+      <w:pPr>
+        <w:pStyle w:val="ListParagraph"/>
+        <w:numPr>
+          <w:ilvl w:val="0"/>
           <w:numId w:val="7"/>
         </w:numPr>
         <w:rPr>
@@ -697,8 +769,6 @@
         </w:rPr>
         <w:t xml:space="preserve"> thấy được thêm j cả. Nếu có sẽ update sau. :D</w:t>
       </w:r>
-      <w:bookmarkStart w:id="0" w:name="_GoBack"/>
-      <w:bookmarkEnd w:id="0"/>
     </w:p>
     <w:sectPr>
       <w:pgSz w:w="12240" w:h="15840"/>
@@ -1849,7 +1919,7 @@
   <a:themeElements>
     <a:clrScheme name="Office">
       <a:dk1>
-        <a:sysClr val="windowText" lastClr="000000"/>
+        <a:sysClr val="windowText" lastClr="535353"/>
       </a:dk1>
       <a:lt1>
         <a:sysClr val="window" lastClr="FFFFFF"/>

</xml_diff>

<commit_message>
sửa + add dữ liệu (thiếu 1 số phần) vào db phần Organisation. db có thể vẫn còn phải sửa. review lại db. ai sửa log lại để mình biết với.
</commit_message>
<xml_diff>
--- a/Wip/Documents/java-s/DatTQ_ReviewDatabase.docx
+++ b/Wip/Documents/java-s/DatTQ_ReviewDatabase.docx
@@ -238,8 +238,6 @@
         </w:rPr>
         <w:t>=&gt;  Thanks Đạt nhé. Cái này quan trọng!</w:t>
       </w:r>
-      <w:bookmarkStart w:id="0" w:name="_GoBack"/>
-      <w:bookmarkEnd w:id="0"/>
     </w:p>
     <w:p>
       <w:pPr>
@@ -753,6 +751,9 @@
           <w:ilvl w:val="0"/>
           <w:numId w:val="7"/>
         </w:numPr>
+        <w:pBdr>
+          <w:bottom w:val="double" w:sz="6" w:space="1" w:color="auto"/>
+        </w:pBdr>
         <w:rPr>
           <w:rFonts w:cs="Times New Roman"/>
         </w:rPr>
@@ -769,6 +770,571 @@
         </w:rPr>
         <w:t xml:space="preserve"> thấy được thêm j cả. Nếu có sẽ update sau. :D</w:t>
       </w:r>
+    </w:p>
+    <w:p>
+      <w:pPr>
+        <w:pStyle w:val="ListParagraph"/>
+        <w:rPr>
+          <w:rFonts w:cs="Times New Roman"/>
+          <w:b/>
+        </w:rPr>
+      </w:pPr>
+      <w:r>
+        <w:rPr>
+          <w:rFonts w:cs="Times New Roman"/>
+          <w:b/>
+        </w:rPr>
+        <w:t>(</w:t>
+      </w:r>
+      <w:bookmarkStart w:id="0" w:name="_GoBack"/>
+      <w:bookmarkEnd w:id="0"/>
+      <w:r>
+        <w:rPr>
+          <w:rFonts w:cs="Times New Roman"/>
+          <w:b/>
+        </w:rPr>
+        <w:t>26.03</w:t>
+      </w:r>
+      <w:r>
+        <w:rPr>
+          <w:rFonts w:cs="Times New Roman"/>
+          <w:b/>
+        </w:rPr>
+        <w:t>)</w:t>
+      </w:r>
+    </w:p>
+    <w:p>
+      <w:pPr>
+        <w:pStyle w:val="ListParagraph"/>
+        <w:numPr>
+          <w:ilvl w:val="0"/>
+          <w:numId w:val="7"/>
+        </w:numPr>
+        <w:rPr>
+          <w:rFonts w:cs="Times New Roman"/>
+        </w:rPr>
+      </w:pPr>
+      <w:r>
+        <w:rPr>
+          <w:rFonts w:cs="Times New Roman"/>
+        </w:rPr>
+        <w:t>Mình bổ sung thêm (trong quá trình add dữ liệu nảy sinh ra) :</w:t>
+      </w:r>
+    </w:p>
+    <w:p>
+      <w:pPr>
+        <w:pStyle w:val="ListParagraph"/>
+        <w:numPr>
+          <w:ilvl w:val="0"/>
+          <w:numId w:val="6"/>
+        </w:numPr>
+        <w:rPr>
+          <w:rFonts w:cs="Times New Roman"/>
+        </w:rPr>
+      </w:pPr>
+      <w:r>
+        <w:rPr>
+          <w:rFonts w:cs="Times New Roman"/>
+        </w:rPr>
+        <w:t xml:space="preserve">Bảng </w:t>
+      </w:r>
+      <w:r>
+        <w:rPr>
+          <w:rFonts w:cs="Times New Roman"/>
+          <w:b/>
+        </w:rPr>
+        <w:t>Town</w:t>
+      </w:r>
+      <w:r>
+        <w:rPr>
+          <w:rFonts w:cs="Times New Roman"/>
+        </w:rPr>
+        <w:t xml:space="preserve"> : theo mình bỏ </w:t>
+      </w:r>
+      <w:r>
+        <w:rPr>
+          <w:rFonts w:cs="Times New Roman"/>
+          <w:i/>
+        </w:rPr>
+        <w:t>countryID</w:t>
+      </w:r>
+      <w:r>
+        <w:rPr>
+          <w:rFonts w:cs="Times New Roman"/>
+        </w:rPr>
+        <w:t xml:space="preserve">, vì đã có </w:t>
+      </w:r>
+      <w:r>
+        <w:rPr>
+          <w:rFonts w:cs="Times New Roman"/>
+          <w:i/>
+        </w:rPr>
+        <w:t>CountyID</w:t>
+      </w:r>
+      <w:r>
+        <w:rPr>
+          <w:rFonts w:cs="Times New Roman"/>
+        </w:rPr>
+        <w:t xml:space="preserve">, mỗi </w:t>
+      </w:r>
+      <w:r>
+        <w:rPr>
+          <w:rFonts w:cs="Times New Roman"/>
+          <w:i/>
+        </w:rPr>
+        <w:t>CountyID</w:t>
+      </w:r>
+      <w:r>
+        <w:rPr>
+          <w:rFonts w:cs="Times New Roman"/>
+        </w:rPr>
+        <w:t xml:space="preserve"> thuộc 1 </w:t>
+      </w:r>
+      <w:r>
+        <w:rPr>
+          <w:rFonts w:cs="Times New Roman"/>
+          <w:b/>
+        </w:rPr>
+        <w:t>Country</w:t>
+      </w:r>
+      <w:r>
+        <w:rPr>
+          <w:rFonts w:cs="Times New Roman"/>
+        </w:rPr>
+        <w:t xml:space="preserve"> rồi. Các bạn code thì sẽ truy xuất </w:t>
+      </w:r>
+      <w:r>
+        <w:rPr>
+          <w:rFonts w:cs="Times New Roman"/>
+          <w:i/>
+        </w:rPr>
+        <w:t>CountryID</w:t>
+      </w:r>
+      <w:r>
+        <w:rPr>
+          <w:rFonts w:cs="Times New Roman"/>
+        </w:rPr>
+        <w:t xml:space="preserve"> từ bảng </w:t>
+      </w:r>
+      <w:r>
+        <w:rPr>
+          <w:rFonts w:cs="Times New Roman"/>
+          <w:b/>
+        </w:rPr>
+        <w:t>Country</w:t>
+      </w:r>
+      <w:r>
+        <w:rPr>
+          <w:rFonts w:cs="Times New Roman"/>
+        </w:rPr>
+        <w:t xml:space="preserve"> ạ. (Để cả 2 trong bảng </w:t>
+      </w:r>
+      <w:r>
+        <w:rPr>
+          <w:rFonts w:cs="Times New Roman"/>
+          <w:b/>
+        </w:rPr>
+        <w:t>Town</w:t>
+      </w:r>
+      <w:r>
+        <w:rPr>
+          <w:rFonts w:cs="Times New Roman"/>
+        </w:rPr>
+        <w:t xml:space="preserve"> lúc add dữ liệu sẽ rất mất thời gian tham chiếu + dư thừa dữ liệu)</w:t>
+      </w:r>
+    </w:p>
+    <w:p>
+      <w:pPr>
+        <w:pStyle w:val="ListParagraph"/>
+        <w:numPr>
+          <w:ilvl w:val="0"/>
+          <w:numId w:val="6"/>
+        </w:numPr>
+        <w:rPr>
+          <w:rFonts w:cs="Times New Roman"/>
+        </w:rPr>
+      </w:pPr>
+      <w:r>
+        <w:rPr>
+          <w:rFonts w:cs="Times New Roman"/>
+        </w:rPr>
+        <w:t xml:space="preserve">Bảng </w:t>
+      </w:r>
+      <w:r>
+        <w:rPr>
+          <w:rFonts w:cs="Times New Roman"/>
+          <w:b/>
+        </w:rPr>
+        <w:t>Address</w:t>
+      </w:r>
+      <w:r>
+        <w:rPr>
+          <w:rFonts w:cs="Times New Roman"/>
+        </w:rPr>
+        <w:t xml:space="preserve"> : tương tự như trên, sẽ bỏ </w:t>
+      </w:r>
+      <w:r>
+        <w:rPr>
+          <w:rFonts w:cs="Times New Roman"/>
+          <w:i/>
+        </w:rPr>
+        <w:t>CountryID</w:t>
+      </w:r>
+      <w:r>
+        <w:rPr>
+          <w:rFonts w:cs="Times New Roman"/>
+        </w:rPr>
+        <w:t xml:space="preserve"> và </w:t>
+      </w:r>
+      <w:r>
+        <w:rPr>
+          <w:rFonts w:cs="Times New Roman"/>
+          <w:i/>
+        </w:rPr>
+        <w:t>CountyID</w:t>
+      </w:r>
+    </w:p>
+    <w:p>
+      <w:pPr>
+        <w:pStyle w:val="ListParagraph"/>
+        <w:numPr>
+          <w:ilvl w:val="0"/>
+          <w:numId w:val="6"/>
+        </w:numPr>
+        <w:rPr>
+          <w:rFonts w:cs="Times New Roman"/>
+        </w:rPr>
+      </w:pPr>
+      <w:r>
+        <w:rPr>
+          <w:rFonts w:cs="Times New Roman"/>
+        </w:rPr>
+        <w:lastRenderedPageBreak/>
+        <w:t xml:space="preserve">Bảng </w:t>
+      </w:r>
+      <w:r>
+        <w:rPr>
+          <w:rFonts w:cs="Times New Roman"/>
+          <w:b/>
+        </w:rPr>
+        <w:t>Contact</w:t>
+      </w:r>
+      <w:r>
+        <w:rPr>
+          <w:rFonts w:cs="Times New Roman"/>
+        </w:rPr>
+        <w:t xml:space="preserve"> : </w:t>
+      </w:r>
+      <w:r>
+        <w:rPr>
+          <w:rFonts w:cs="Times New Roman"/>
+          <w:i/>
+        </w:rPr>
+        <w:t>Contact Type</w:t>
+      </w:r>
+      <w:r>
+        <w:rPr>
+          <w:rFonts w:cs="Times New Roman"/>
+        </w:rPr>
+        <w:t xml:space="preserve"> và </w:t>
+      </w:r>
+      <w:r>
+        <w:rPr>
+          <w:rFonts w:cs="Times New Roman"/>
+          <w:i/>
+        </w:rPr>
+        <w:t>Best Contact Method</w:t>
+      </w:r>
+      <w:r>
+        <w:rPr>
+          <w:rFonts w:cs="Times New Roman"/>
+        </w:rPr>
+        <w:t xml:space="preserve"> trong </w:t>
+      </w:r>
+      <w:r>
+        <w:rPr>
+          <w:rFonts w:cs="Times New Roman"/>
+          <w:u w:val="single"/>
+        </w:rPr>
+        <w:t>Requirement</w:t>
+      </w:r>
+      <w:r>
+        <w:rPr>
+          <w:rFonts w:cs="Times New Roman"/>
+        </w:rPr>
+        <w:t xml:space="preserve"> là tham chiếu đến </w:t>
+      </w:r>
+      <w:r>
+        <w:rPr>
+          <w:rFonts w:cs="Times New Roman"/>
+          <w:b/>
+        </w:rPr>
+        <w:t>Reference Data</w:t>
+      </w:r>
+      <w:r>
+        <w:rPr>
+          <w:rFonts w:cs="Times New Roman"/>
+        </w:rPr>
+        <w:t xml:space="preserve">, nhưng trong DB mà Luân làm thì có sẵn 2 trường này. Vậy trong bảng </w:t>
+      </w:r>
+      <w:r>
+        <w:rPr>
+          <w:rFonts w:cs="Times New Roman"/>
+          <w:b/>
+        </w:rPr>
+        <w:t>Contact</w:t>
+      </w:r>
+      <w:r>
+        <w:rPr>
+          <w:rFonts w:cs="Times New Roman"/>
+        </w:rPr>
+        <w:t xml:space="preserve"> sẽ có dữ liệu luôn cho 2 trường này, ko tham chiếu j đến bảng </w:t>
+      </w:r>
+      <w:r>
+        <w:rPr>
+          <w:rFonts w:cs="Times New Roman"/>
+          <w:b/>
+        </w:rPr>
+        <w:t>Reference Data</w:t>
+      </w:r>
+      <w:r>
+        <w:rPr>
+          <w:rFonts w:cs="Times New Roman"/>
+        </w:rPr>
+        <w:t xml:space="preserve"> nữa.</w:t>
+      </w:r>
+    </w:p>
+    <w:p>
+      <w:pPr>
+        <w:pStyle w:val="ListParagraph"/>
+        <w:numPr>
+          <w:ilvl w:val="0"/>
+          <w:numId w:val="6"/>
+        </w:numPr>
+        <w:rPr>
+          <w:rFonts w:cs="Times New Roman"/>
+        </w:rPr>
+      </w:pPr>
+      <w:r>
+        <w:rPr>
+          <w:rFonts w:cs="Times New Roman"/>
+        </w:rPr>
+        <w:t xml:space="preserve">Bảng </w:t>
+      </w:r>
+      <w:r>
+        <w:rPr>
+          <w:rFonts w:cs="Times New Roman"/>
+          <w:b/>
+        </w:rPr>
+        <w:t>Reference Data</w:t>
+      </w:r>
+      <w:r>
+        <w:rPr>
+          <w:rFonts w:cs="Times New Roman"/>
+        </w:rPr>
+        <w:t xml:space="preserve"> : khi add Organisation, sẽ yêu cầu </w:t>
+      </w:r>
+      <w:r>
+        <w:rPr>
+          <w:rFonts w:cs="Times New Roman"/>
+          <w:i/>
+        </w:rPr>
+        <w:t>Type of Business</w:t>
+      </w:r>
+      <w:r>
+        <w:rPr>
+          <w:rFonts w:cs="Times New Roman"/>
+        </w:rPr>
+        <w:t xml:space="preserve">. Trong phần TOB Lookup thì đòi hỏi </w:t>
+      </w:r>
+      <w:r>
+        <w:rPr>
+          <w:rFonts w:cs="Times New Roman"/>
+          <w:i/>
+        </w:rPr>
+        <w:t>Business Name</w:t>
+      </w:r>
+      <w:r>
+        <w:rPr>
+          <w:rFonts w:cs="Times New Roman"/>
+        </w:rPr>
+        <w:t xml:space="preserve"> và </w:t>
+      </w:r>
+      <w:r>
+        <w:rPr>
+          <w:rFonts w:cs="Times New Roman"/>
+          <w:i/>
+        </w:rPr>
+        <w:t>SIC code</w:t>
+      </w:r>
+      <w:r>
+        <w:rPr>
+          <w:rFonts w:cs="Times New Roman"/>
+        </w:rPr>
+        <w:t xml:space="preserve">. Trong bảng </w:t>
+      </w:r>
+      <w:r>
+        <w:rPr>
+          <w:rFonts w:cs="Times New Roman"/>
+          <w:b/>
+        </w:rPr>
+        <w:t>Reference Data</w:t>
+      </w:r>
+      <w:r>
+        <w:rPr>
+          <w:rFonts w:cs="Times New Roman"/>
+        </w:rPr>
+        <w:t xml:space="preserve"> thì có </w:t>
+      </w:r>
+      <w:r>
+        <w:rPr>
+          <w:rFonts w:cs="Times New Roman"/>
+          <w:i/>
+        </w:rPr>
+        <w:t>RefCode</w:t>
+      </w:r>
+      <w:r>
+        <w:rPr>
+          <w:rFonts w:cs="Times New Roman"/>
+        </w:rPr>
+        <w:t xml:space="preserve"> và </w:t>
+      </w:r>
+      <w:r>
+        <w:rPr>
+          <w:rFonts w:cs="Times New Roman"/>
+          <w:i/>
+        </w:rPr>
+        <w:t>RefValue</w:t>
+      </w:r>
+      <w:r>
+        <w:rPr>
+          <w:rFonts w:cs="Times New Roman"/>
+        </w:rPr>
+        <w:t xml:space="preserve">. Vậy </w:t>
+      </w:r>
+    </w:p>
+    <w:p>
+      <w:pPr>
+        <w:pStyle w:val="ListParagraph"/>
+        <w:numPr>
+          <w:ilvl w:val="0"/>
+          <w:numId w:val="8"/>
+        </w:numPr>
+        <w:rPr>
+          <w:rFonts w:cs="Times New Roman"/>
+        </w:rPr>
+      </w:pPr>
+      <w:r>
+        <w:rPr>
+          <w:rFonts w:cs="Times New Roman"/>
+        </w:rPr>
+        <w:t>Business Name  ~  RefValue</w:t>
+      </w:r>
+      <w:r>
+        <w:rPr>
+          <w:rFonts w:cs="Times New Roman"/>
+        </w:rPr>
+        <w:t xml:space="preserve"> </w:t>
+      </w:r>
+    </w:p>
+    <w:p>
+      <w:pPr>
+        <w:pStyle w:val="ListParagraph"/>
+        <w:numPr>
+          <w:ilvl w:val="0"/>
+          <w:numId w:val="8"/>
+        </w:numPr>
+        <w:rPr>
+          <w:rFonts w:cs="Times New Roman"/>
+        </w:rPr>
+      </w:pPr>
+      <w:r>
+        <w:rPr>
+          <w:rFonts w:cs="Times New Roman"/>
+        </w:rPr>
+        <w:t xml:space="preserve">SIC </w:t>
+      </w:r>
+      <w:r>
+        <w:rPr>
+          <w:rFonts w:cs="Times New Roman"/>
+        </w:rPr>
+        <w:t>Code  ~  RefCode</w:t>
+      </w:r>
+    </w:p>
+    <w:p>
+      <w:pPr>
+        <w:pStyle w:val="ListParagraph"/>
+        <w:rPr>
+          <w:rFonts w:cs="Times New Roman"/>
+          <w:color w:val="FF0000"/>
+          <w:sz w:val="32"/>
+          <w:szCs w:val="32"/>
+        </w:rPr>
+      </w:pPr>
+      <w:r>
+        <w:rPr>
+          <w:rFonts w:cs="Times New Roman"/>
+          <w:color w:val="FF0000"/>
+          <w:sz w:val="32"/>
+          <w:szCs w:val="32"/>
+        </w:rPr>
+        <w:t xml:space="preserve">Các bạn code lưu ý ở </w:t>
+      </w:r>
+      <w:r>
+        <w:rPr>
+          <w:rFonts w:cs="Times New Roman"/>
+          <w:color w:val="FF0000"/>
+          <w:sz w:val="32"/>
+          <w:szCs w:val="32"/>
+        </w:rPr>
+        <w:t xml:space="preserve">các </w:t>
+      </w:r>
+      <w:r>
+        <w:rPr>
+          <w:rFonts w:cs="Times New Roman"/>
+          <w:color w:val="FF0000"/>
+          <w:sz w:val="32"/>
+          <w:szCs w:val="32"/>
+        </w:rPr>
+        <w:t>điểm này nhé.</w:t>
+      </w:r>
+    </w:p>
+    <w:p>
+      <w:pPr>
+        <w:pStyle w:val="ListParagraph"/>
+        <w:rPr>
+          <w:rFonts w:cs="Times New Roman"/>
+          <w:color w:val="FF0000"/>
+          <w:sz w:val="32"/>
+          <w:szCs w:val="32"/>
+        </w:rPr>
+      </w:pPr>
+      <w:r>
+        <w:rPr>
+          <w:rFonts w:cs="Times New Roman"/>
+          <w:color w:val="FF0000"/>
+          <w:sz w:val="32"/>
+          <w:szCs w:val="32"/>
+        </w:rPr>
+        <w:t xml:space="preserve">Ai đọc thì confirm cho mình các ý ở trên để có j kịp thay đổi. </w:t>
+      </w:r>
+      <w:r>
+        <w:rPr>
+          <w:rFonts w:cs="Times New Roman"/>
+          <w:color w:val="FF0000"/>
+          <w:sz w:val="32"/>
+          <w:szCs w:val="32"/>
+        </w:rPr>
+        <w:sym w:font="Wingdings" w:char="F04A"/>
+      </w:r>
+    </w:p>
+    <w:p>
+      <w:pPr>
+        <w:pStyle w:val="ListParagraph"/>
+        <w:rPr>
+          <w:rFonts w:cs="Times New Roman"/>
+        </w:rPr>
+      </w:pPr>
     </w:p>
     <w:sectPr>
       <w:pgSz w:w="12240" w:h="15840"/>
@@ -1390,6 +1956,119 @@
     </w:lvl>
   </w:abstractNum>
   <w:abstractNum w:abstractNumId="6">
+    <w:nsid w:val="67FB5CD3"/>
+    <w:multiLevelType w:val="hybridMultilevel"/>
+    <w:tmpl w:val="8F02DEC8"/>
+    <w:lvl w:ilvl="0" w:tplc="04090003">
+      <w:start w:val="1"/>
+      <w:numFmt w:val="bullet"/>
+      <w:lvlText w:val="o"/>
+      <w:lvlJc w:val="left"/>
+      <w:pPr>
+        <w:ind w:left="1440" w:hanging="360"/>
+      </w:pPr>
+      <w:rPr>
+        <w:rFonts w:ascii="Courier New" w:hAnsi="Courier New" w:cs="Courier New" w:hint="default"/>
+      </w:rPr>
+    </w:lvl>
+    <w:lvl w:ilvl="1" w:tplc="04090003" w:tentative="1">
+      <w:start w:val="1"/>
+      <w:numFmt w:val="bullet"/>
+      <w:lvlText w:val="o"/>
+      <w:lvlJc w:val="left"/>
+      <w:pPr>
+        <w:ind w:left="2160" w:hanging="360"/>
+      </w:pPr>
+      <w:rPr>
+        <w:rFonts w:ascii="Courier New" w:hAnsi="Courier New" w:cs="Courier New" w:hint="default"/>
+      </w:rPr>
+    </w:lvl>
+    <w:lvl w:ilvl="2" w:tplc="04090005" w:tentative="1">
+      <w:start w:val="1"/>
+      <w:numFmt w:val="bullet"/>
+      <w:lvlText w:val=""/>
+      <w:lvlJc w:val="left"/>
+      <w:pPr>
+        <w:ind w:left="2880" w:hanging="360"/>
+      </w:pPr>
+      <w:rPr>
+        <w:rFonts w:ascii="Wingdings" w:hAnsi="Wingdings" w:hint="default"/>
+      </w:rPr>
+    </w:lvl>
+    <w:lvl w:ilvl="3" w:tplc="04090001" w:tentative="1">
+      <w:start w:val="1"/>
+      <w:numFmt w:val="bullet"/>
+      <w:lvlText w:val=""/>
+      <w:lvlJc w:val="left"/>
+      <w:pPr>
+        <w:ind w:left="3600" w:hanging="360"/>
+      </w:pPr>
+      <w:rPr>
+        <w:rFonts w:ascii="Symbol" w:hAnsi="Symbol" w:hint="default"/>
+      </w:rPr>
+    </w:lvl>
+    <w:lvl w:ilvl="4" w:tplc="04090003" w:tentative="1">
+      <w:start w:val="1"/>
+      <w:numFmt w:val="bullet"/>
+      <w:lvlText w:val="o"/>
+      <w:lvlJc w:val="left"/>
+      <w:pPr>
+        <w:ind w:left="4320" w:hanging="360"/>
+      </w:pPr>
+      <w:rPr>
+        <w:rFonts w:ascii="Courier New" w:hAnsi="Courier New" w:cs="Courier New" w:hint="default"/>
+      </w:rPr>
+    </w:lvl>
+    <w:lvl w:ilvl="5" w:tplc="04090005" w:tentative="1">
+      <w:start w:val="1"/>
+      <w:numFmt w:val="bullet"/>
+      <w:lvlText w:val=""/>
+      <w:lvlJc w:val="left"/>
+      <w:pPr>
+        <w:ind w:left="5040" w:hanging="360"/>
+      </w:pPr>
+      <w:rPr>
+        <w:rFonts w:ascii="Wingdings" w:hAnsi="Wingdings" w:hint="default"/>
+      </w:rPr>
+    </w:lvl>
+    <w:lvl w:ilvl="6" w:tplc="04090001" w:tentative="1">
+      <w:start w:val="1"/>
+      <w:numFmt w:val="bullet"/>
+      <w:lvlText w:val=""/>
+      <w:lvlJc w:val="left"/>
+      <w:pPr>
+        <w:ind w:left="5760" w:hanging="360"/>
+      </w:pPr>
+      <w:rPr>
+        <w:rFonts w:ascii="Symbol" w:hAnsi="Symbol" w:hint="default"/>
+      </w:rPr>
+    </w:lvl>
+    <w:lvl w:ilvl="7" w:tplc="04090003" w:tentative="1">
+      <w:start w:val="1"/>
+      <w:numFmt w:val="bullet"/>
+      <w:lvlText w:val="o"/>
+      <w:lvlJc w:val="left"/>
+      <w:pPr>
+        <w:ind w:left="6480" w:hanging="360"/>
+      </w:pPr>
+      <w:rPr>
+        <w:rFonts w:ascii="Courier New" w:hAnsi="Courier New" w:cs="Courier New" w:hint="default"/>
+      </w:rPr>
+    </w:lvl>
+    <w:lvl w:ilvl="8" w:tplc="04090005" w:tentative="1">
+      <w:start w:val="1"/>
+      <w:numFmt w:val="bullet"/>
+      <w:lvlText w:val=""/>
+      <w:lvlJc w:val="left"/>
+      <w:pPr>
+        <w:ind w:left="7200" w:hanging="360"/>
+      </w:pPr>
+      <w:rPr>
+        <w:rFonts w:ascii="Wingdings" w:hAnsi="Wingdings" w:hint="default"/>
+      </w:rPr>
+    </w:lvl>
+  </w:abstractNum>
+  <w:abstractNum w:abstractNumId="7">
     <w:nsid w:val="7B3B4887"/>
     <w:multiLevelType w:val="hybridMultilevel"/>
     <w:tmpl w:val="1CDC935E"/>
@@ -1497,6 +2176,9 @@
     <w:abstractNumId w:val="1"/>
   </w:num>
   <w:num w:numId="7">
+    <w:abstractNumId w:val="7"/>
+  </w:num>
+  <w:num w:numId="8">
     <w:abstractNumId w:val="6"/>
   </w:num>
 </w:numbering>
@@ -1919,7 +2601,7 @@
   <a:themeElements>
     <a:clrScheme name="Office">
       <a:dk1>
-        <a:sysClr val="windowText" lastClr="535353"/>
+        <a:sysClr val="windowText" lastClr="000000"/>
       </a:dk1>
       <a:lt1>
         <a:sysClr val="window" lastClr="FFFFFF"/>

</xml_diff>

<commit_message>
chắc db phần Organisation là đã đầy đủ và chính xác (nhóm java-s) các bạn nên đọc file DatTQ_ReviewDatabase.docx để rõ các chi tiết.
</commit_message>
<xml_diff>
--- a/Wip/Documents/java-s/DatTQ_ReviewDatabase.docx
+++ b/Wip/Documents/java-s/DatTQ_ReviewDatabase.docx
@@ -9,6 +9,9 @@
           <w:color w:val="000000"/>
         </w:rPr>
       </w:pPr>
+      <w:bookmarkStart w:id="0" w:name="_top"/>
+      <w:bookmarkEnd w:id="0"/>
+      <w:proofErr w:type="gramStart"/>
       <w:r>
         <w:rPr>
           <w:rFonts w:cs="Times New Roman"/>
@@ -17,6 +20,7 @@
         </w:rPr>
         <w:t>NOTE :</w:t>
       </w:r>
+      <w:proofErr w:type="gramEnd"/>
       <w:r>
         <w:rPr>
           <w:rFonts w:cs="Times New Roman"/>
@@ -29,8 +33,17 @@
           <w:rFonts w:cs="Times New Roman"/>
           <w:color w:val="000000"/>
         </w:rPr>
-        <w:t xml:space="preserve"> nó không cho lưu. Và mình đã tìm ra cách giải quyết như sau đây (cho những ai vẫn còn bị mắc </w:t>
-      </w:r>
+        <w:t xml:space="preserve"> nó không cho lưu. Và mình đã tìm ra cách giải quyết như sau đây (cho những ai vẫn còn bị </w:t>
+      </w:r>
+      <w:proofErr w:type="gramStart"/>
+      <w:r>
+        <w:rPr>
+          <w:rFonts w:cs="Times New Roman"/>
+          <w:color w:val="000000"/>
+        </w:rPr>
+        <w:t xml:space="preserve">mắc </w:t>
+      </w:r>
+      <w:proofErr w:type="gramEnd"/>
       <w:r>
         <w:rPr>
           <w:rFonts w:cs="Times New Roman"/>
@@ -44,6 +57,35 @@
           <w:color w:val="000000"/>
         </w:rPr>
         <w:t>) :</w:t>
+      </w:r>
+    </w:p>
+    <w:p>
+      <w:pPr>
+        <w:pStyle w:val="ListParagraph"/>
+        <w:numPr>
+          <w:ilvl w:val="0"/>
+          <w:numId w:val="6"/>
+        </w:numPr>
+        <w:rPr>
+          <w:rFonts w:cs="Times New Roman"/>
+          <w:b/>
+          <w:color w:val="000000"/>
+        </w:rPr>
+      </w:pPr>
+      <w:r>
+        <w:rPr>
+          <w:rFonts w:cs="Times New Roman"/>
+          <w:color w:val="000000"/>
+        </w:rPr>
+        <w:t xml:space="preserve">Trước hết để có thể attach DB này thì các bạn phải cài </w:t>
+      </w:r>
+      <w:r>
+        <w:rPr>
+          <w:rFonts w:cs="Times New Roman"/>
+          <w:b/>
+          <w:color w:val="000000"/>
+        </w:rPr>
+        <w:t>SQL Server 2008</w:t>
       </w:r>
     </w:p>
     <w:p>
@@ -181,7 +223,25 @@
           <w:b/>
           <w:color w:val="000000"/>
         </w:rPr>
-        <w:t xml:space="preserve">Tools =&gt; Option..=&gt; Designers =&gt; </w:t>
+        <w:t>Tools =&gt; Option</w:t>
+      </w:r>
+      <w:proofErr w:type="gramStart"/>
+      <w:r>
+        <w:rPr>
+          <w:rFonts w:cs="Times New Roman"/>
+          <w:b/>
+          <w:color w:val="000000"/>
+        </w:rPr>
+        <w:t>..</w:t>
+      </w:r>
+      <w:proofErr w:type="gramEnd"/>
+      <w:r>
+        <w:rPr>
+          <w:rFonts w:cs="Times New Roman"/>
+          <w:b/>
+          <w:color w:val="000000"/>
+        </w:rPr>
+        <w:t xml:space="preserve">=&gt; Designers =&gt; </w:t>
       </w:r>
       <w:r>
         <w:rPr>
@@ -236,7 +296,25 @@
           <w:b/>
           <w:color w:val="FF0000"/>
         </w:rPr>
-        <w:t>=&gt;  Thanks Đạt nhé. Cái này quan trọng!</w:t>
+        <w:t>=</w:t>
+      </w:r>
+      <w:proofErr w:type="gramStart"/>
+      <w:r>
+        <w:rPr>
+          <w:rFonts w:cs="Times New Roman"/>
+          <w:b/>
+          <w:color w:val="FF0000"/>
+        </w:rPr>
+        <w:t>&gt;  Thanks</w:t>
+      </w:r>
+      <w:proofErr w:type="gramEnd"/>
+      <w:r>
+        <w:rPr>
+          <w:rFonts w:cs="Times New Roman"/>
+          <w:b/>
+          <w:color w:val="FF0000"/>
+        </w:rPr>
+        <w:t xml:space="preserve"> Đạt nhé. Cái này quan trọng!</w:t>
       </w:r>
     </w:p>
     <w:p>
@@ -263,8 +341,18 @@
           <w:color w:val="000000"/>
           <w:u w:val="single"/>
         </w:rPr>
-        <w:t>Những cái Lương và anh Hiệp feedback :</w:t>
-      </w:r>
+        <w:t xml:space="preserve">Những cái Lương và anh Hiệp </w:t>
+      </w:r>
+      <w:proofErr w:type="gramStart"/>
+      <w:r>
+        <w:rPr>
+          <w:rFonts w:cs="Times New Roman"/>
+          <w:color w:val="000000"/>
+          <w:u w:val="single"/>
+        </w:rPr>
+        <w:t>feedback :</w:t>
+      </w:r>
+      <w:proofErr w:type="gramEnd"/>
     </w:p>
     <w:p>
       <w:pPr>
@@ -278,12 +366,21 @@
           <w:color w:val="000000"/>
         </w:rPr>
       </w:pPr>
-      <w:r>
-        <w:rPr>
-          <w:rFonts w:cs="Times New Roman"/>
-          <w:color w:val="000000"/>
-        </w:rPr>
-        <w:t xml:space="preserve">tại sao table organization lại chứa serviceId? // Sau khi sửa quan hệ nhiều nhiều giữa service và Organisation thì cái serviceID phải thay bằng OrgSerID (ID của cái bảng trung gian ý). Chỗ này mình chưa sửa???:P </w:t>
+      <w:proofErr w:type="gramStart"/>
+      <w:r>
+        <w:rPr>
+          <w:rFonts w:cs="Times New Roman"/>
+          <w:color w:val="000000"/>
+        </w:rPr>
+        <w:t>tại</w:t>
+      </w:r>
+      <w:proofErr w:type="gramEnd"/>
+      <w:r>
+        <w:rPr>
+          <w:rFonts w:cs="Times New Roman"/>
+          <w:color w:val="000000"/>
+        </w:rPr>
+        <w:t xml:space="preserve"> sao table organization lại chứa serviceId? // Sau khi sửa quan hệ nhiều nhiều giữa service và Organisation thì cái serviceID phải thay bằng OrgSerID (ID của cái bảng trung gian ý). Chỗ này mình chưa sửa???:P </w:t>
       </w:r>
     </w:p>
     <w:p>
@@ -302,7 +399,23 @@
           <w:rFonts w:cs="Times New Roman"/>
           <w:color w:val="FF0000"/>
         </w:rPr>
-        <w:t>Cái này (ID của bảng trung gian lưu trong các bảng thành phần) theo tớ là không cần thiết vì nếu cần  thông tin gì của bảng 2 thì bảng 1 có thể thông qua ID của bảng 2 nằm trong bảng trung gian truy xuất thông tin</w:t>
+        <w:t xml:space="preserve">Cái này (ID của bảng trung gian lưu trong các bảng thành phần) theo tớ là không cần thiết vì nếu </w:t>
+      </w:r>
+      <w:proofErr w:type="gramStart"/>
+      <w:r>
+        <w:rPr>
+          <w:rFonts w:cs="Times New Roman"/>
+          <w:color w:val="FF0000"/>
+        </w:rPr>
+        <w:t>cần  thông</w:t>
+      </w:r>
+      <w:proofErr w:type="gramEnd"/>
+      <w:r>
+        <w:rPr>
+          <w:rFonts w:cs="Times New Roman"/>
+          <w:color w:val="FF0000"/>
+        </w:rPr>
+        <w:t xml:space="preserve"> tin gì của bảng 2 thì bảng 1 có thể thông qua ID của bảng 2 nằm trong bảng trung gian truy xuất thông tin</w:t>
       </w:r>
       <w:r>
         <w:rPr>
@@ -358,13 +471,47 @@
           <w:rFonts w:cs="Times New Roman"/>
         </w:rPr>
       </w:pPr>
-      <w:r>
-        <w:rPr>
-          <w:rFonts w:cs="Times New Roman"/>
-          <w:color w:val="000000"/>
-        </w:rPr>
-        <w:t>table supportingMaterial. Column url + orgId tạo unique =&gt; tạo 1 unique constraint.// SupportingMaterialID  cũng không cần thiết lắm. Sử dụng url + orgId làm id -&gt; Sử dụng Url + orgID làm primary key giải quyết được cả 2 câu hỏi này..</w:t>
-      </w:r>
+      <w:proofErr w:type="gramStart"/>
+      <w:r>
+        <w:rPr>
+          <w:rFonts w:cs="Times New Roman"/>
+          <w:color w:val="000000"/>
+        </w:rPr>
+        <w:t>table</w:t>
+      </w:r>
+      <w:proofErr w:type="gramEnd"/>
+      <w:r>
+        <w:rPr>
+          <w:rFonts w:cs="Times New Roman"/>
+          <w:color w:val="000000"/>
+        </w:rPr>
+        <w:t xml:space="preserve"> supportingMaterial. Column url + orgId tạo unique =&gt; tạo 1 unique constraint.// SupportingMaterialID</w:t>
+      </w:r>
+      <w:proofErr w:type="gramStart"/>
+      <w:r>
+        <w:rPr>
+          <w:rFonts w:cs="Times New Roman"/>
+          <w:color w:val="000000"/>
+        </w:rPr>
+        <w:t>  cũng</w:t>
+      </w:r>
+      <w:proofErr w:type="gramEnd"/>
+      <w:r>
+        <w:rPr>
+          <w:rFonts w:cs="Times New Roman"/>
+          <w:color w:val="000000"/>
+        </w:rPr>
+        <w:t xml:space="preserve"> không cần thiết lắm. Sử dụng url + orgId làm id -&gt; Sử dụng Url + orgID làm primary key giải quyết được cả 2 câu hỏi này</w:t>
+      </w:r>
+      <w:proofErr w:type="gramStart"/>
+      <w:r>
+        <w:rPr>
+          <w:rFonts w:cs="Times New Roman"/>
+          <w:color w:val="000000"/>
+        </w:rPr>
+        <w:t>..</w:t>
+      </w:r>
+      <w:proofErr w:type="gramEnd"/>
     </w:p>
     <w:p>
       <w:pPr>
@@ -436,6 +583,7 @@
           <w:rFonts w:cs="Times New Roman"/>
           <w:color w:val="000000"/>
         </w:rPr>
+        <w:lastRenderedPageBreak/>
         <w:t>Government Office Region thì chỉ liên hệ với table county thôi. Không liên hệ với country (refer 6.4.3)</w:t>
       </w:r>
       <w:r>
@@ -464,13 +612,53 @@
           <w:rFonts w:cs="Times New Roman"/>
         </w:rPr>
       </w:pPr>
-      <w:r>
-        <w:rPr>
-          <w:rFonts w:cs="Times New Roman"/>
-          <w:color w:val="000000"/>
-        </w:rPr>
-        <w:lastRenderedPageBreak/>
-        <w:t>quan hệ giữa Government Office Region và county là quan hệ nhiều nhiều. không phải 1 nhiều. (refer 6.4.3) // Thêm 1 bảng giữa 2 thằng này.</w:t>
+      <w:proofErr w:type="gramStart"/>
+      <w:r>
+        <w:rPr>
+          <w:rFonts w:cs="Times New Roman"/>
+          <w:color w:val="000000"/>
+        </w:rPr>
+        <w:t>quan</w:t>
+      </w:r>
+      <w:proofErr w:type="gramEnd"/>
+      <w:r>
+        <w:rPr>
+          <w:rFonts w:cs="Times New Roman"/>
+          <w:color w:val="000000"/>
+        </w:rPr>
+        <w:t xml:space="preserve"> hệ giữa Government Office Region và county là quan hệ nhiều nhiều. </w:t>
+      </w:r>
+      <w:proofErr w:type="gramStart"/>
+      <w:r>
+        <w:rPr>
+          <w:rFonts w:cs="Times New Roman"/>
+          <w:color w:val="000000"/>
+        </w:rPr>
+        <w:t>không</w:t>
+      </w:r>
+      <w:proofErr w:type="gramEnd"/>
+      <w:r>
+        <w:rPr>
+          <w:rFonts w:cs="Times New Roman"/>
+          <w:color w:val="000000"/>
+        </w:rPr>
+        <w:t xml:space="preserve"> phải 1 nhiều. (refer 6.4.3) // </w:t>
+      </w:r>
+      <w:proofErr w:type="gramStart"/>
+      <w:r>
+        <w:rPr>
+          <w:rFonts w:cs="Times New Roman"/>
+          <w:color w:val="000000"/>
+        </w:rPr>
+        <w:t>Thêm</w:t>
+      </w:r>
+      <w:proofErr w:type="gramEnd"/>
+      <w:r>
+        <w:rPr>
+          <w:rFonts w:cs="Times New Roman"/>
+          <w:color w:val="000000"/>
+        </w:rPr>
+        <w:t xml:space="preserve"> 1 bảng giữa 2 thằng này.</w:t>
       </w:r>
       <w:r>
         <w:rPr>
@@ -675,8 +863,17 @@
           <w:rFonts w:cs="Times New Roman"/>
           <w:u w:val="single"/>
         </w:rPr>
-        <w:t>Một số vấn đề theo tớ :</w:t>
-      </w:r>
+        <w:t xml:space="preserve">Một số vấn đề theo </w:t>
+      </w:r>
+      <w:proofErr w:type="gramStart"/>
+      <w:r>
+        <w:rPr>
+          <w:rFonts w:cs="Times New Roman"/>
+          <w:u w:val="single"/>
+        </w:rPr>
+        <w:t>tớ :</w:t>
+      </w:r>
+      <w:proofErr w:type="gramEnd"/>
       <w:r>
         <w:rPr>
           <w:rFonts w:cs="Times New Roman"/>
@@ -712,7 +909,21 @@
         <w:rPr>
           <w:rFonts w:cs="Times New Roman"/>
         </w:rPr>
-        <w:t xml:space="preserve"> bảng Organisation bỏ =&gt; Không tham chiếu để lấy Type Of Business nữa? Và nếu bỏ RefID đi thì sẽ lấy SIC Code bằng cách nào? </w:t>
+        <w:t xml:space="preserve"> bảng Organisation bỏ =&gt; Không tham chiếu để lấy Type </w:t>
+      </w:r>
+      <w:proofErr w:type="gramStart"/>
+      <w:r>
+        <w:rPr>
+          <w:rFonts w:cs="Times New Roman"/>
+        </w:rPr>
+        <w:t>Of</w:t>
+      </w:r>
+      <w:proofErr w:type="gramEnd"/>
+      <w:r>
+        <w:rPr>
+          <w:rFonts w:cs="Times New Roman"/>
+        </w:rPr>
+        <w:t xml:space="preserve"> Business nữa? Và nếu bỏ RefID đi thì sẽ lấy SIC Code bằng cách nào? </w:t>
       </w:r>
       <w:r>
         <w:rPr>
@@ -741,7 +952,25 @@
           <w:b/>
           <w:color w:val="FF0000"/>
         </w:rPr>
-        <w:t>Vẫn để RefID lấy SIC code và Type of  Business. Tớ tập trung cái detail 2 quá mà quên mất cái này.</w:t>
+        <w:t xml:space="preserve">Vẫn để RefID lấy SIC code và Type </w:t>
+      </w:r>
+      <w:proofErr w:type="gramStart"/>
+      <w:r>
+        <w:rPr>
+          <w:rFonts w:cs="Times New Roman"/>
+          <w:b/>
+          <w:color w:val="FF0000"/>
+        </w:rPr>
+        <w:t>of  Business</w:t>
+      </w:r>
+      <w:proofErr w:type="gramEnd"/>
+      <w:r>
+        <w:rPr>
+          <w:rFonts w:cs="Times New Roman"/>
+          <w:b/>
+          <w:color w:val="FF0000"/>
+        </w:rPr>
+        <w:t>. Tớ tập trung cái detail 2 quá mà quên mất cái này.</w:t>
       </w:r>
     </w:p>
     <w:p>
@@ -786,8 +1015,6 @@
         </w:rPr>
         <w:t>(</w:t>
       </w:r>
-      <w:bookmarkStart w:id="0" w:name="_GoBack"/>
-      <w:bookmarkEnd w:id="0"/>
       <w:r>
         <w:rPr>
           <w:rFonts w:cs="Times New Roman"/>
@@ -838,6 +1065,7 @@
         </w:rPr>
         <w:t xml:space="preserve">Bảng </w:t>
       </w:r>
+      <w:proofErr w:type="gramStart"/>
       <w:r>
         <w:rPr>
           <w:rFonts w:cs="Times New Roman"/>
@@ -849,7 +1077,14 @@
         <w:rPr>
           <w:rFonts w:cs="Times New Roman"/>
         </w:rPr>
-        <w:t xml:space="preserve"> : theo mình bỏ </w:t>
+        <w:t xml:space="preserve"> :</w:t>
+      </w:r>
+      <w:proofErr w:type="gramEnd"/>
+      <w:r>
+        <w:rPr>
+          <w:rFonts w:cs="Times New Roman"/>
+        </w:rPr>
+        <w:t xml:space="preserve"> theo mình bỏ </w:t>
       </w:r>
       <w:r>
         <w:rPr>
@@ -958,6 +1193,7 @@
         <w:rPr>
           <w:rFonts w:cs="Times New Roman"/>
         </w:rPr>
+        <w:lastRenderedPageBreak/>
         <w:t xml:space="preserve">Bảng </w:t>
       </w:r>
       <w:r>
@@ -1009,9 +1245,9 @@
         <w:rPr>
           <w:rFonts w:cs="Times New Roman"/>
         </w:rPr>
-        <w:lastRenderedPageBreak/>
         <w:t xml:space="preserve">Bảng </w:t>
       </w:r>
+      <w:proofErr w:type="gramStart"/>
       <w:r>
         <w:rPr>
           <w:rFonts w:cs="Times New Roman"/>
@@ -1023,7 +1259,14 @@
         <w:rPr>
           <w:rFonts w:cs="Times New Roman"/>
         </w:rPr>
-        <w:t xml:space="preserve"> : </w:t>
+        <w:t xml:space="preserve"> :</w:t>
+      </w:r>
+      <w:proofErr w:type="gramEnd"/>
+      <w:r>
+        <w:rPr>
+          <w:rFonts w:cs="Times New Roman"/>
+        </w:rPr>
+        <w:t xml:space="preserve"> </w:t>
       </w:r>
       <w:r>
         <w:rPr>
@@ -1088,7 +1331,21 @@
         <w:rPr>
           <w:rFonts w:cs="Times New Roman"/>
         </w:rPr>
-        <w:t xml:space="preserve"> sẽ có dữ liệu luôn cho 2 trường này, ko tham chiếu j đến bảng </w:t>
+        <w:t xml:space="preserve"> sẽ có dữ liệu luôn cho 2 trường này, </w:t>
+      </w:r>
+      <w:proofErr w:type="gramStart"/>
+      <w:r>
+        <w:rPr>
+          <w:rFonts w:cs="Times New Roman"/>
+        </w:rPr>
+        <w:t>ko</w:t>
+      </w:r>
+      <w:proofErr w:type="gramEnd"/>
+      <w:r>
+        <w:rPr>
+          <w:rFonts w:cs="Times New Roman"/>
+        </w:rPr>
+        <w:t xml:space="preserve"> tham chiếu j đến bảng </w:t>
       </w:r>
       <w:r>
         <w:rPr>
@@ -1126,13 +1383,28 @@
           <w:rFonts w:cs="Times New Roman"/>
           <w:b/>
         </w:rPr>
-        <w:t>Reference Data</w:t>
-      </w:r>
-      <w:r>
-        <w:rPr>
-          <w:rFonts w:cs="Times New Roman"/>
-        </w:rPr>
-        <w:t xml:space="preserve"> : khi add Organisation, sẽ yêu cầu </w:t>
+        <w:t xml:space="preserve">Reference </w:t>
+      </w:r>
+      <w:proofErr w:type="gramStart"/>
+      <w:r>
+        <w:rPr>
+          <w:rFonts w:cs="Times New Roman"/>
+          <w:b/>
+        </w:rPr>
+        <w:t>Data</w:t>
+      </w:r>
+      <w:r>
+        <w:rPr>
+          <w:rFonts w:cs="Times New Roman"/>
+        </w:rPr>
+        <w:t xml:space="preserve"> :</w:t>
+      </w:r>
+      <w:proofErr w:type="gramEnd"/>
+      <w:r>
+        <w:rPr>
+          <w:rFonts w:cs="Times New Roman"/>
+        </w:rPr>
+        <w:t xml:space="preserve"> khi add Organisation, sẽ yêu cầu </w:t>
       </w:r>
       <w:r>
         <w:rPr>
@@ -1266,11 +1538,339 @@
         <w:pStyle w:val="ListParagraph"/>
         <w:rPr>
           <w:rFonts w:cs="Times New Roman"/>
+        </w:rPr>
+      </w:pPr>
+    </w:p>
+    <w:p>
+      <w:pPr>
+        <w:pStyle w:val="ListParagraph"/>
+        <w:pBdr>
+          <w:bottom w:val="double" w:sz="6" w:space="1" w:color="auto"/>
+        </w:pBdr>
+        <w:rPr>
+          <w:rFonts w:cs="Times New Roman"/>
+        </w:rPr>
+      </w:pPr>
+    </w:p>
+    <w:p>
+      <w:pPr>
+        <w:pStyle w:val="ListParagraph"/>
+        <w:rPr>
+          <w:rFonts w:cs="Times New Roman"/>
+        </w:rPr>
+      </w:pPr>
+    </w:p>
+    <w:p>
+      <w:pPr>
+        <w:rPr>
+          <w:rFonts w:cs="Times New Roman"/>
+        </w:rPr>
+      </w:pPr>
+      <w:r>
+        <w:rPr>
+          <w:rFonts w:cs="Times New Roman"/>
+        </w:rPr>
+        <w:t>Theo anh HIỆ</w:t>
+      </w:r>
+      <w:r>
+        <w:rPr>
+          <w:rFonts w:cs="Times New Roman"/>
+        </w:rPr>
+        <w:t>P</w:t>
+      </w:r>
+      <w:r>
+        <w:rPr>
+          <w:rFonts w:cs="Times New Roman"/>
+        </w:rPr>
+        <w:t xml:space="preserve"> </w:t>
+      </w:r>
+    </w:p>
+    <w:p>
+      <w:pPr>
+        <w:pStyle w:val="ListParagraph"/>
+        <w:numPr>
+          <w:ilvl w:val="0"/>
+          <w:numId w:val="9"/>
+        </w:numPr>
+        <w:rPr>
+          <w:rFonts w:cs="Times New Roman"/>
+        </w:rPr>
+      </w:pPr>
+      <w:r>
+        <w:rPr>
+          <w:rFonts w:cs="Times New Roman"/>
+        </w:rPr>
+        <w:t>C</w:t>
+      </w:r>
+      <w:bookmarkStart w:id="1" w:name="_GoBack"/>
+      <w:bookmarkEnd w:id="1"/>
+      <w:r>
+        <w:rPr>
+          <w:rFonts w:cs="Times New Roman"/>
+        </w:rPr>
+        <w:t>ác phần sau đây chúng ta không phải làm :</w:t>
+      </w:r>
+    </w:p>
+    <w:p>
+      <w:pPr>
+        <w:pStyle w:val="ListParagraph"/>
+        <w:rPr>
+          <w:rFonts w:cs="Times New Roman"/>
+        </w:rPr>
+      </w:pPr>
+    </w:p>
+    <w:p>
+      <w:pPr>
+        <w:pStyle w:val="ListParagraph"/>
+        <w:numPr>
+          <w:ilvl w:val="0"/>
+          <w:numId w:val="6"/>
+        </w:numPr>
+        <w:rPr>
+          <w:rFonts w:cs="Times New Roman"/>
+        </w:rPr>
+      </w:pPr>
+      <w:r>
+        <w:rPr>
+          <w:rFonts w:cs="Times New Roman"/>
+        </w:rPr>
+        <w:t>Supporting  Material</w:t>
+      </w:r>
+    </w:p>
+    <w:p>
+      <w:pPr>
+        <w:pStyle w:val="ListParagraph"/>
+        <w:numPr>
+          <w:ilvl w:val="0"/>
+          <w:numId w:val="6"/>
+        </w:numPr>
+        <w:rPr>
+          <w:rFonts w:cs="Times New Roman"/>
+        </w:rPr>
+      </w:pPr>
+      <w:r>
+        <w:rPr>
+          <w:rFonts w:cs="Times New Roman"/>
+        </w:rPr>
+        <w:t>Team</w:t>
+      </w:r>
+    </w:p>
+    <w:p>
+      <w:pPr>
+        <w:pStyle w:val="ListParagraph"/>
+        <w:numPr>
+          <w:ilvl w:val="0"/>
+          <w:numId w:val="6"/>
+        </w:numPr>
+        <w:rPr>
+          <w:rFonts w:cs="Times New Roman"/>
+        </w:rPr>
+      </w:pPr>
+      <w:r>
+        <w:rPr>
+          <w:rFonts w:cs="Times New Roman"/>
+        </w:rPr>
+        <w:t>Programme</w:t>
+      </w:r>
+    </w:p>
+    <w:p>
+      <w:pPr>
+        <w:rPr>
+          <w:rFonts w:cs="Times New Roman"/>
+        </w:rPr>
+      </w:pPr>
+    </w:p>
+    <w:p>
+      <w:pPr>
+        <w:pStyle w:val="ListParagraph"/>
+        <w:numPr>
+          <w:ilvl w:val="0"/>
+          <w:numId w:val="9"/>
+        </w:numPr>
+        <w:rPr>
+          <w:rFonts w:cs="Times New Roman"/>
+        </w:rPr>
+      </w:pPr>
+      <w:r>
+        <w:rPr>
+          <w:rFonts w:cs="Times New Roman"/>
+        </w:rPr>
+        <w:t xml:space="preserve">Các phần hiển nhiên không phải làm : </w:t>
+      </w:r>
+    </w:p>
+    <w:p>
+      <w:pPr>
+        <w:pStyle w:val="ListParagraph"/>
+        <w:numPr>
+          <w:ilvl w:val="0"/>
+          <w:numId w:val="6"/>
+        </w:numPr>
+        <w:rPr>
+          <w:rFonts w:cs="Times New Roman"/>
+        </w:rPr>
+      </w:pPr>
+      <w:r>
+        <w:rPr>
+          <w:rFonts w:cs="Times New Roman"/>
+        </w:rPr>
+        <w:t>Premise</w:t>
+      </w:r>
+    </w:p>
+    <w:p>
+      <w:pPr>
+        <w:pStyle w:val="ListParagraph"/>
+        <w:numPr>
+          <w:ilvl w:val="0"/>
+          <w:numId w:val="6"/>
+        </w:numPr>
+        <w:rPr>
+          <w:rFonts w:cs="Times New Roman"/>
+        </w:rPr>
+      </w:pPr>
+      <w:r>
+        <w:rPr>
+          <w:rFonts w:cs="Times New Roman"/>
+        </w:rPr>
+        <w:t>Geography</w:t>
+      </w:r>
+    </w:p>
+    <w:p>
+      <w:pPr>
+        <w:ind w:left="720"/>
+        <w:rPr>
+          <w:rFonts w:cs="Times New Roman"/>
+        </w:rPr>
+      </w:pPr>
+      <w:r>
+        <w:rPr>
+          <w:rFonts w:cs="Times New Roman"/>
+        </w:rPr>
+        <w:t>Vậy, nếu ai cần dữ liệu ở các phần này mà có thấy thiếu thì có thể tự thêm vào nhé (các bạn</w:t>
+      </w:r>
+      <w:r>
+        <w:rPr>
+          <w:rFonts w:cs="Times New Roman"/>
+        </w:rPr>
+        <w:t xml:space="preserve"> nào bị không thêm được thì có thể</w:t>
+      </w:r>
+      <w:r>
+        <w:rPr>
+          <w:rFonts w:cs="Times New Roman"/>
+        </w:rPr>
+        <w:t xml:space="preserve"> làm theo </w:t>
+      </w:r>
+      <w:hyperlink w:anchor="_top" w:history="1">
+        <w:r>
+          <w:rPr>
+            <w:rStyle w:val="Hyperlink"/>
+            <w:rFonts w:cs="Times New Roman"/>
+          </w:rPr>
+          <w:t>hướn</w:t>
+        </w:r>
+        <w:r>
+          <w:rPr>
+            <w:rStyle w:val="Hyperlink"/>
+            <w:rFonts w:cs="Times New Roman"/>
+          </w:rPr>
+          <w:t>g</w:t>
+        </w:r>
+        <w:r>
+          <w:rPr>
+            <w:rStyle w:val="Hyperlink"/>
+            <w:rFonts w:cs="Times New Roman"/>
+          </w:rPr>
+          <w:t xml:space="preserve"> dẫn</w:t>
+        </w:r>
+      </w:hyperlink>
+      <w:r>
+        <w:rPr>
+          <w:rFonts w:cs="Times New Roman"/>
+        </w:rPr>
+        <w:t xml:space="preserve"> tớ đã viết</w:t>
+      </w:r>
+      <w:r>
+        <w:rPr>
+          <w:rFonts w:cs="Times New Roman"/>
+        </w:rPr>
+        <w:t>, tớ nghĩ chắc mọi người nếu gặp lỗi thì sẽ gặp lỗi đó</w:t>
+      </w:r>
+      <w:r>
+        <w:rPr>
+          <w:rFonts w:cs="Times New Roman"/>
+        </w:rPr>
+        <w:t xml:space="preserve">) vì tớ mặc định là phần nào </w:t>
+      </w:r>
+      <w:r>
+        <w:rPr>
+          <w:rFonts w:cs="Times New Roman"/>
+        </w:rPr>
+        <w:t xml:space="preserve">KHÔNG PHẢI </w:t>
+      </w:r>
+      <w:proofErr w:type="gramStart"/>
+      <w:r>
+        <w:rPr>
+          <w:rFonts w:cs="Times New Roman"/>
+        </w:rPr>
+        <w:t>LÀM</w:t>
+      </w:r>
+      <w:r>
+        <w:rPr>
+          <w:rFonts w:cs="Times New Roman"/>
+        </w:rPr>
+        <w:t xml:space="preserve">  tức</w:t>
+      </w:r>
+      <w:proofErr w:type="gramEnd"/>
+      <w:r>
+        <w:rPr>
+          <w:rFonts w:cs="Times New Roman"/>
+        </w:rPr>
+        <w:t xml:space="preserve"> là sẽ bỏ trống </w:t>
+      </w:r>
+      <w:r>
+        <w:rPr>
+          <w:rFonts w:cs="Times New Roman"/>
+        </w:rPr>
+        <w:sym w:font="Wingdings" w:char="F04A"/>
+      </w:r>
+      <w:r>
+        <w:rPr>
+          <w:rFonts w:cs="Times New Roman"/>
+        </w:rPr>
+        <w:t xml:space="preserve">. </w:t>
+      </w:r>
+      <w:proofErr w:type="gramStart"/>
+      <w:r>
+        <w:rPr>
+          <w:rFonts w:cs="Times New Roman"/>
+        </w:rPr>
+        <w:t xml:space="preserve">Có cái </w:t>
+      </w:r>
+      <w:r>
+        <w:rPr>
+          <w:rFonts w:cs="Times New Roman"/>
+          <w:b/>
+        </w:rPr>
+        <w:t>Geography</w:t>
+      </w:r>
+      <w:r>
+        <w:rPr>
+          <w:rFonts w:cs="Times New Roman"/>
+        </w:rPr>
+        <w:t xml:space="preserve"> là đã thêm dữ liệu thôi.</w:t>
+      </w:r>
+      <w:proofErr w:type="gramEnd"/>
+    </w:p>
+    <w:p>
+      <w:pPr>
+        <w:pStyle w:val="ListParagraph"/>
+        <w:rPr>
+          <w:rFonts w:cs="Times New Roman"/>
           <w:color w:val="FF0000"/>
           <w:sz w:val="32"/>
           <w:szCs w:val="32"/>
         </w:rPr>
       </w:pPr>
+      <w:proofErr w:type="gramStart"/>
       <w:r>
         <w:rPr>
           <w:rFonts w:cs="Times New Roman"/>
@@ -1278,17 +1878,20 @@
           <w:sz w:val="32"/>
           <w:szCs w:val="32"/>
         </w:rPr>
-        <w:t xml:space="preserve">Các bạn code lưu ý ở </w:t>
-      </w:r>
-      <w:r>
+        <w:t>Các bạn code lưu ý ở các điểm này nhé.</w:t>
+      </w:r>
+      <w:proofErr w:type="gramEnd"/>
+    </w:p>
+    <w:p>
+      <w:pPr>
+        <w:pStyle w:val="ListParagraph"/>
         <w:rPr>
           <w:rFonts w:cs="Times New Roman"/>
           <w:color w:val="FF0000"/>
           <w:sz w:val="32"/>
           <w:szCs w:val="32"/>
         </w:rPr>
-        <w:t xml:space="preserve">các </w:t>
-      </w:r>
+      </w:pPr>
       <w:r>
         <w:rPr>
           <w:rFonts w:cs="Times New Roman"/>
@@ -1296,41 +1899,21 @@
           <w:sz w:val="32"/>
           <w:szCs w:val="32"/>
         </w:rPr>
-        <w:t>điểm này nhé.</w:t>
-      </w:r>
-    </w:p>
-    <w:p>
-      <w:pPr>
-        <w:pStyle w:val="ListParagraph"/>
+        <w:t xml:space="preserve">Ai đọc thì confirm cho mình các ý ở trên để có j kịp thay đổi. </w:t>
+      </w:r>
+      <w:r>
         <w:rPr>
           <w:rFonts w:cs="Times New Roman"/>
           <w:color w:val="FF0000"/>
           <w:sz w:val="32"/>
           <w:szCs w:val="32"/>
         </w:rPr>
-      </w:pPr>
-      <w:r>
-        <w:rPr>
-          <w:rFonts w:cs="Times New Roman"/>
-          <w:color w:val="FF0000"/>
-          <w:sz w:val="32"/>
-          <w:szCs w:val="32"/>
-        </w:rPr>
-        <w:t xml:space="preserve">Ai đọc thì confirm cho mình các ý ở trên để có j kịp thay đổi. </w:t>
-      </w:r>
-      <w:r>
-        <w:rPr>
-          <w:rFonts w:cs="Times New Roman"/>
-          <w:color w:val="FF0000"/>
-          <w:sz w:val="32"/>
-          <w:szCs w:val="32"/>
-        </w:rPr>
         <w:sym w:font="Wingdings" w:char="F04A"/>
       </w:r>
     </w:p>
     <w:p>
       <w:pPr>
-        <w:pStyle w:val="ListParagraph"/>
+        <w:ind w:left="720"/>
         <w:rPr>
           <w:rFonts w:cs="Times New Roman"/>
         </w:rPr>
@@ -1641,6 +2224,118 @@
     </w:lvl>
   </w:abstractNum>
   <w:abstractNum w:abstractNumId="3">
+    <w:nsid w:val="260B29D7"/>
+    <w:multiLevelType w:val="hybridMultilevel"/>
+    <w:tmpl w:val="606ED67E"/>
+    <w:lvl w:ilvl="0" w:tplc="D42423D8">
+      <w:numFmt w:val="bullet"/>
+      <w:lvlText w:val=""/>
+      <w:lvlJc w:val="left"/>
+      <w:pPr>
+        <w:ind w:left="1080" w:hanging="360"/>
+      </w:pPr>
+      <w:rPr>
+        <w:rFonts w:ascii="Symbol" w:eastAsiaTheme="minorHAnsi" w:hAnsi="Symbol" w:cs="Times New Roman" w:hint="default"/>
+      </w:rPr>
+    </w:lvl>
+    <w:lvl w:ilvl="1" w:tplc="04090003" w:tentative="1">
+      <w:start w:val="1"/>
+      <w:numFmt w:val="bullet"/>
+      <w:lvlText w:val="o"/>
+      <w:lvlJc w:val="left"/>
+      <w:pPr>
+        <w:ind w:left="1800" w:hanging="360"/>
+      </w:pPr>
+      <w:rPr>
+        <w:rFonts w:ascii="Courier New" w:hAnsi="Courier New" w:cs="Courier New" w:hint="default"/>
+      </w:rPr>
+    </w:lvl>
+    <w:lvl w:ilvl="2" w:tplc="04090005" w:tentative="1">
+      <w:start w:val="1"/>
+      <w:numFmt w:val="bullet"/>
+      <w:lvlText w:val=""/>
+      <w:lvlJc w:val="left"/>
+      <w:pPr>
+        <w:ind w:left="2520" w:hanging="360"/>
+      </w:pPr>
+      <w:rPr>
+        <w:rFonts w:ascii="Wingdings" w:hAnsi="Wingdings" w:hint="default"/>
+      </w:rPr>
+    </w:lvl>
+    <w:lvl w:ilvl="3" w:tplc="04090001" w:tentative="1">
+      <w:start w:val="1"/>
+      <w:numFmt w:val="bullet"/>
+      <w:lvlText w:val=""/>
+      <w:lvlJc w:val="left"/>
+      <w:pPr>
+        <w:ind w:left="3240" w:hanging="360"/>
+      </w:pPr>
+      <w:rPr>
+        <w:rFonts w:ascii="Symbol" w:hAnsi="Symbol" w:hint="default"/>
+      </w:rPr>
+    </w:lvl>
+    <w:lvl w:ilvl="4" w:tplc="04090003" w:tentative="1">
+      <w:start w:val="1"/>
+      <w:numFmt w:val="bullet"/>
+      <w:lvlText w:val="o"/>
+      <w:lvlJc w:val="left"/>
+      <w:pPr>
+        <w:ind w:left="3960" w:hanging="360"/>
+      </w:pPr>
+      <w:rPr>
+        <w:rFonts w:ascii="Courier New" w:hAnsi="Courier New" w:cs="Courier New" w:hint="default"/>
+      </w:rPr>
+    </w:lvl>
+    <w:lvl w:ilvl="5" w:tplc="04090005" w:tentative="1">
+      <w:start w:val="1"/>
+      <w:numFmt w:val="bullet"/>
+      <w:lvlText w:val=""/>
+      <w:lvlJc w:val="left"/>
+      <w:pPr>
+        <w:ind w:left="4680" w:hanging="360"/>
+      </w:pPr>
+      <w:rPr>
+        <w:rFonts w:ascii="Wingdings" w:hAnsi="Wingdings" w:hint="default"/>
+      </w:rPr>
+    </w:lvl>
+    <w:lvl w:ilvl="6" w:tplc="04090001" w:tentative="1">
+      <w:start w:val="1"/>
+      <w:numFmt w:val="bullet"/>
+      <w:lvlText w:val=""/>
+      <w:lvlJc w:val="left"/>
+      <w:pPr>
+        <w:ind w:left="5400" w:hanging="360"/>
+      </w:pPr>
+      <w:rPr>
+        <w:rFonts w:ascii="Symbol" w:hAnsi="Symbol" w:hint="default"/>
+      </w:rPr>
+    </w:lvl>
+    <w:lvl w:ilvl="7" w:tplc="04090003" w:tentative="1">
+      <w:start w:val="1"/>
+      <w:numFmt w:val="bullet"/>
+      <w:lvlText w:val="o"/>
+      <w:lvlJc w:val="left"/>
+      <w:pPr>
+        <w:ind w:left="6120" w:hanging="360"/>
+      </w:pPr>
+      <w:rPr>
+        <w:rFonts w:ascii="Courier New" w:hAnsi="Courier New" w:cs="Courier New" w:hint="default"/>
+      </w:rPr>
+    </w:lvl>
+    <w:lvl w:ilvl="8" w:tplc="04090005" w:tentative="1">
+      <w:start w:val="1"/>
+      <w:numFmt w:val="bullet"/>
+      <w:lvlText w:val=""/>
+      <w:lvlJc w:val="left"/>
+      <w:pPr>
+        <w:ind w:left="6840" w:hanging="360"/>
+      </w:pPr>
+      <w:rPr>
+        <w:rFonts w:ascii="Wingdings" w:hAnsi="Wingdings" w:hint="default"/>
+      </w:rPr>
+    </w:lvl>
+  </w:abstractNum>
+  <w:abstractNum w:abstractNumId="4">
     <w:nsid w:val="43F25B79"/>
     <w:multiLevelType w:val="hybridMultilevel"/>
     <w:tmpl w:val="F370CCA4"/>
@@ -1753,7 +2448,7 @@
       </w:rPr>
     </w:lvl>
   </w:abstractNum>
-  <w:abstractNum w:abstractNumId="4">
+  <w:abstractNum w:abstractNumId="5">
     <w:nsid w:val="55EC1447"/>
     <w:multiLevelType w:val="hybridMultilevel"/>
     <w:tmpl w:val="708AC16C"/>
@@ -1866,7 +2561,7 @@
       </w:rPr>
     </w:lvl>
   </w:abstractNum>
-  <w:abstractNum w:abstractNumId="5">
+  <w:abstractNum w:abstractNumId="6">
     <w:nsid w:val="635034D5"/>
     <w:multiLevelType w:val="hybridMultilevel"/>
     <w:tmpl w:val="8F6EE77C"/>
@@ -1955,7 +2650,7 @@
       </w:pPr>
     </w:lvl>
   </w:abstractNum>
-  <w:abstractNum w:abstractNumId="6">
+  <w:abstractNum w:abstractNumId="7">
     <w:nsid w:val="67FB5CD3"/>
     <w:multiLevelType w:val="hybridMultilevel"/>
     <w:tmpl w:val="8F02DEC8"/>
@@ -2068,7 +2763,7 @@
       </w:rPr>
     </w:lvl>
   </w:abstractNum>
-  <w:abstractNum w:abstractNumId="7">
+  <w:abstractNum w:abstractNumId="8">
     <w:nsid w:val="7B3B4887"/>
     <w:multiLevelType w:val="hybridMultilevel"/>
     <w:tmpl w:val="1CDC935E"/>
@@ -2158,13 +2853,13 @@
     </w:lvl>
   </w:abstractNum>
   <w:num w:numId="1">
-    <w:abstractNumId w:val="3"/>
+    <w:abstractNumId w:val="4"/>
   </w:num>
   <w:num w:numId="2">
-    <w:abstractNumId w:val="4"/>
+    <w:abstractNumId w:val="5"/>
   </w:num>
   <w:num w:numId="3">
-    <w:abstractNumId w:val="5"/>
+    <w:abstractNumId w:val="6"/>
   </w:num>
   <w:num w:numId="4">
     <w:abstractNumId w:val="0"/>
@@ -2176,10 +2871,13 @@
     <w:abstractNumId w:val="1"/>
   </w:num>
   <w:num w:numId="7">
+    <w:abstractNumId w:val="8"/>
+  </w:num>
+  <w:num w:numId="8">
     <w:abstractNumId w:val="7"/>
   </w:num>
-  <w:num w:numId="8">
-    <w:abstractNumId w:val="6"/>
+  <w:num w:numId="9">
+    <w:abstractNumId w:val="3"/>
   </w:num>
 </w:numbering>
 </file>
@@ -2387,6 +3085,29 @@
       <w:contextualSpacing/>
     </w:pPr>
   </w:style>
+  <w:style w:type="character" w:styleId="Hyperlink">
+    <w:name w:val="Hyperlink"/>
+    <w:basedOn w:val="DefaultParagraphFont"/>
+    <w:uiPriority w:val="99"/>
+    <w:unhideWhenUsed/>
+    <w:rsid w:val="00AB7BA2"/>
+    <w:rPr>
+      <w:color w:val="0000FF" w:themeColor="hyperlink"/>
+      <w:u w:val="single"/>
+    </w:rPr>
+  </w:style>
+  <w:style w:type="character" w:styleId="FollowedHyperlink">
+    <w:name w:val="FollowedHyperlink"/>
+    <w:basedOn w:val="DefaultParagraphFont"/>
+    <w:uiPriority w:val="99"/>
+    <w:semiHidden/>
+    <w:unhideWhenUsed/>
+    <w:rsid w:val="00AB7BA2"/>
+    <w:rPr>
+      <w:color w:val="800080" w:themeColor="followedHyperlink"/>
+      <w:u w:val="single"/>
+    </w:rPr>
+  </w:style>
 </w:styles>
 </file>
 
@@ -2592,6 +3313,29 @@
       <w:ind w:left="720"/>
       <w:contextualSpacing/>
     </w:pPr>
+  </w:style>
+  <w:style w:type="character" w:styleId="Hyperlink">
+    <w:name w:val="Hyperlink"/>
+    <w:basedOn w:val="DefaultParagraphFont"/>
+    <w:uiPriority w:val="99"/>
+    <w:unhideWhenUsed/>
+    <w:rsid w:val="00AB7BA2"/>
+    <w:rPr>
+      <w:color w:val="0000FF" w:themeColor="hyperlink"/>
+      <w:u w:val="single"/>
+    </w:rPr>
+  </w:style>
+  <w:style w:type="character" w:styleId="FollowedHyperlink">
+    <w:name w:val="FollowedHyperlink"/>
+    <w:basedOn w:val="DefaultParagraphFont"/>
+    <w:uiPriority w:val="99"/>
+    <w:semiHidden/>
+    <w:unhideWhenUsed/>
+    <w:rsid w:val="00AB7BA2"/>
+    <w:rPr>
+      <w:color w:val="800080" w:themeColor="followedHyperlink"/>
+      <w:u w:val="single"/>
+    </w:rPr>
   </w:style>
 </w:styles>
 </file>

</xml_diff>